<commit_message>
module 9 test plan
</commit_message>
<xml_diff>
--- a/Module 8 Test Plan.docx
+++ b/Module 8 Test Plan.docx
@@ -66,7 +66,10 @@
     </w:p>
     <w:p>
       <w:r>
-        <w:t>Peer tester: [Peer Tester Name]</w:t>
+        <w:t xml:space="preserve">Peer tester: </w:t>
+      </w:r>
+      <w:r>
+        <w:t>Caleb Stark</w:t>
       </w:r>
     </w:p>
     <w:p>
@@ -85,11 +88,11 @@
         <w:tblLook w:val="04A0" w:firstRow="1" w:lastRow="0" w:firstColumn="1" w:lastColumn="0" w:noHBand="0" w:noVBand="1"/>
       </w:tblPr>
       <w:tblGrid>
-        <w:gridCol w:w="664"/>
-        <w:gridCol w:w="1299"/>
-        <w:gridCol w:w="1248"/>
+        <w:gridCol w:w="663"/>
+        <w:gridCol w:w="1290"/>
+        <w:gridCol w:w="1245"/>
+        <w:gridCol w:w="1190"/>
         <w:gridCol w:w="4962"/>
-        <w:gridCol w:w="1177"/>
       </w:tblGrid>
       <w:tr>
         <w:tc>
@@ -138,12 +141,7 @@
           </w:tcPr>
           <w:p>
             <w:r>
-              <w:t>Peer</w:t>
-            </w:r>
-          </w:p>
-          <w:p>
-            <w:r>
-              <w:t>Pass/fail</w:t>
+              <w:t>Screenshots</w:t>
             </w:r>
           </w:p>
         </w:tc>
@@ -187,12 +185,19 @@
             <w:r>
               <w:t>Pass</w:t>
             </w:r>
+          </w:p>
+        </w:tc>
+        <w:tc>
+          <w:tcPr>
+            <w:tcW w:w="1728" w:type="dxa"/>
+          </w:tcPr>
+          <w:p>
             <w:r>
               <w:rPr>
                 <w:noProof/>
               </w:rPr>
               <w:drawing>
-                <wp:inline distT="0" distB="0" distL="0" distR="0" wp14:anchorId="579FDFC8" wp14:editId="2B58D2F3">
+                <wp:inline distT="0" distB="0" distL="0" distR="0" wp14:anchorId="3C1E60AC" wp14:editId="64C7FC99">
                   <wp:extent cx="3014275" cy="1960245"/>
                   <wp:effectExtent l="0" t="0" r="0" b="0"/>
                   <wp:docPr id="1086672732" name="Picture 1"/>
@@ -235,16 +240,6 @@
             </w:r>
           </w:p>
         </w:tc>
-        <w:tc>
-          <w:tcPr>
-            <w:tcW w:w="1728" w:type="dxa"/>
-          </w:tcPr>
-          <w:p>
-            <w:r>
-              <w:t>Pass</w:t>
-            </w:r>
-          </w:p>
-        </w:tc>
       </w:tr>
       <w:tr>
         <w:tc>
@@ -285,12 +280,19 @@
             <w:r>
               <w:t>Pass</w:t>
             </w:r>
+          </w:p>
+        </w:tc>
+        <w:tc>
+          <w:tcPr>
+            <w:tcW w:w="1728" w:type="dxa"/>
+          </w:tcPr>
+          <w:p>
             <w:r>
               <w:rPr>
                 <w:noProof/>
               </w:rPr>
               <w:drawing>
-                <wp:inline distT="0" distB="0" distL="0" distR="0" wp14:anchorId="0C7CBAD9" wp14:editId="2818DDB7">
+                <wp:inline distT="0" distB="0" distL="0" distR="0" wp14:anchorId="0CDFC909" wp14:editId="679940A4">
                   <wp:extent cx="2971800" cy="1932623"/>
                   <wp:effectExtent l="0" t="0" r="0" b="0"/>
                   <wp:docPr id="666122265" name="Picture 5" descr="A screenshot of a website&#10;&#10;AI-generated content may be incorrect."/>
@@ -333,16 +335,6 @@
             </w:r>
           </w:p>
         </w:tc>
-        <w:tc>
-          <w:tcPr>
-            <w:tcW w:w="1728" w:type="dxa"/>
-          </w:tcPr>
-          <w:p>
-            <w:r>
-              <w:t>Pass</w:t>
-            </w:r>
-          </w:p>
-        </w:tc>
       </w:tr>
     </w:tbl>
     <w:p>
@@ -350,7 +342,6 @@
         <w:pStyle w:val="Heading1"/>
       </w:pPr>
       <w:r>
-        <w:lastRenderedPageBreak/>
         <w:t>Test 2: About Us Page Content Accuracy</w:t>
       </w:r>
     </w:p>
@@ -364,6 +355,7 @@
     </w:p>
     <w:p>
       <w:r>
+        <w:lastRenderedPageBreak/>
         <w:t>Date tested: 2025/04/</w:t>
       </w:r>
       <w:r>
@@ -372,7 +364,10 @@
     </w:p>
     <w:p>
       <w:r>
-        <w:t>Peer tester: [Peer Tester Name]</w:t>
+        <w:t xml:space="preserve">Peer tester: </w:t>
+      </w:r>
+      <w:r>
+        <w:t>Caleb Stark</w:t>
       </w:r>
     </w:p>
     <w:p>
@@ -391,11 +386,11 @@
         <w:tblLook w:val="04A0" w:firstRow="1" w:lastRow="0" w:firstColumn="1" w:lastColumn="0" w:noHBand="0" w:noVBand="1"/>
       </w:tblPr>
       <w:tblGrid>
-        <w:gridCol w:w="749"/>
-        <w:gridCol w:w="1714"/>
-        <w:gridCol w:w="1594"/>
+        <w:gridCol w:w="754"/>
+        <w:gridCol w:w="1729"/>
+        <w:gridCol w:w="1620"/>
+        <w:gridCol w:w="1269"/>
         <w:gridCol w:w="3978"/>
-        <w:gridCol w:w="1315"/>
       </w:tblGrid>
       <w:tr>
         <w:tc>
@@ -444,12 +439,7 @@
           </w:tcPr>
           <w:p>
             <w:r>
-              <w:t>Peer</w:t>
-            </w:r>
-          </w:p>
-          <w:p>
-            <w:r>
-              <w:t>Pass/fail</w:t>
+              <w:t>Screenshots</w:t>
             </w:r>
           </w:p>
         </w:tc>
@@ -493,12 +483,19 @@
             <w:r>
               <w:t>Pass</w:t>
             </w:r>
+          </w:p>
+        </w:tc>
+        <w:tc>
+          <w:tcPr>
+            <w:tcW w:w="1728" w:type="dxa"/>
+          </w:tcPr>
+          <w:p>
             <w:r>
               <w:rPr>
                 <w:noProof/>
               </w:rPr>
               <w:drawing>
-                <wp:inline distT="0" distB="0" distL="0" distR="0" wp14:anchorId="07475B8B" wp14:editId="578F88F6">
+                <wp:inline distT="0" distB="0" distL="0" distR="0" wp14:anchorId="7E87EC63" wp14:editId="1662BBB6">
                   <wp:extent cx="2389353" cy="1553845"/>
                   <wp:effectExtent l="0" t="0" r="0" b="0"/>
                   <wp:docPr id="319047079" name="Picture 3" descr="A screenshot of a website&#10;&#10;AI-generated content may be incorrect."/>
@@ -541,16 +538,6 @@
             </w:r>
           </w:p>
         </w:tc>
-        <w:tc>
-          <w:tcPr>
-            <w:tcW w:w="1728" w:type="dxa"/>
-          </w:tcPr>
-          <w:p>
-            <w:r>
-              <w:t>Pass</w:t>
-            </w:r>
-          </w:p>
-        </w:tc>
       </w:tr>
       <w:tr>
         <w:tc>
@@ -591,12 +578,19 @@
             <w:r>
               <w:t>Pass</w:t>
             </w:r>
+          </w:p>
+        </w:tc>
+        <w:tc>
+          <w:tcPr>
+            <w:tcW w:w="1728" w:type="dxa"/>
+          </w:tcPr>
+          <w:p>
             <w:r>
               <w:rPr>
                 <w:noProof/>
               </w:rPr>
               <w:drawing>
-                <wp:inline distT="0" distB="0" distL="0" distR="0" wp14:anchorId="5482F795" wp14:editId="3F60FA20">
+                <wp:inline distT="0" distB="0" distL="0" distR="0" wp14:anchorId="5C121B6A" wp14:editId="50E5AE76">
                   <wp:extent cx="2247900" cy="1461855"/>
                   <wp:effectExtent l="0" t="0" r="0" b="0"/>
                   <wp:docPr id="1045082121" name="Picture 4" descr="A screenshot of a website&#10;&#10;AI-generated content may be incorrect."/>
@@ -639,16 +633,6 @@
             </w:r>
           </w:p>
         </w:tc>
-        <w:tc>
-          <w:tcPr>
-            <w:tcW w:w="1728" w:type="dxa"/>
-          </w:tcPr>
-          <w:p>
-            <w:r>
-              <w:t>Pass</w:t>
-            </w:r>
-          </w:p>
-        </w:tc>
       </w:tr>
     </w:tbl>
     <w:p>
@@ -661,25 +645,34 @@
     </w:p>
     <w:p>
       <w:r>
-        <w:t xml:space="preserve">Developer: </w:t>
-      </w:r>
-      <w:r>
-        <w:t>Mikaila Steinbrugge</w:t>
+        <w:t>Developer:</w:t>
+      </w:r>
+      <w:r>
+        <w:t xml:space="preserve"> Mikaila Steinbrugge</w:t>
       </w:r>
     </w:p>
     <w:p>
       <w:r>
-        <w:t>Date tested: 2025/04/15</w:t>
+        <w:t>Date tested: 2025/04/</w:t>
+      </w:r>
+      <w:r>
+        <w:t>20</w:t>
       </w:r>
     </w:p>
     <w:p>
       <w:r>
-        <w:t>Peer tester: [Peer Tester Name]</w:t>
+        <w:t xml:space="preserve">Peer tester: </w:t>
+      </w:r>
+      <w:r>
+        <w:t>Caleb Stark</w:t>
       </w:r>
     </w:p>
     <w:p>
       <w:r>
-        <w:t>Date tested: 2025/04/15</w:t>
+        <w:t>Date tested: 2025/04/</w:t>
+      </w:r>
+      <w:r>
+        <w:t>20</w:t>
       </w:r>
     </w:p>
     <w:p/>
@@ -693,24 +686,23 @@
         <w:gridCol w:w="651"/>
         <w:gridCol w:w="1438"/>
         <w:gridCol w:w="1475"/>
-        <w:gridCol w:w="4596"/>
-        <w:gridCol w:w="1190"/>
+        <w:gridCol w:w="1091"/>
+        <w:gridCol w:w="4695"/>
       </w:tblGrid>
       <w:tr>
         <w:tc>
           <w:tcPr>
-            <w:tcW w:w="651" w:type="dxa"/>
-          </w:tcPr>
-          <w:p>
-            <w:r>
-              <w:lastRenderedPageBreak/>
+            <w:tcW w:w="616" w:type="dxa"/>
+          </w:tcPr>
+          <w:p>
+            <w:r>
               <w:t>Step</w:t>
             </w:r>
           </w:p>
         </w:tc>
         <w:tc>
           <w:tcPr>
-            <w:tcW w:w="1438" w:type="dxa"/>
+            <w:tcW w:w="1339" w:type="dxa"/>
           </w:tcPr>
           <w:p>
             <w:r>
@@ -720,7 +712,7 @@
         </w:tc>
         <w:tc>
           <w:tcPr>
-            <w:tcW w:w="1475" w:type="dxa"/>
+            <w:tcW w:w="1373" w:type="dxa"/>
           </w:tcPr>
           <w:p>
             <w:r>
@@ -730,7 +722,7 @@
         </w:tc>
         <w:tc>
           <w:tcPr>
-            <w:tcW w:w="4441" w:type="dxa"/>
+            <w:tcW w:w="1020" w:type="dxa"/>
           </w:tcPr>
           <w:p>
             <w:r>
@@ -740,16 +732,11 @@
         </w:tc>
         <w:tc>
           <w:tcPr>
-            <w:tcW w:w="1345" w:type="dxa"/>
-          </w:tcPr>
-          <w:p>
-            <w:r>
-              <w:t>Peer</w:t>
-            </w:r>
-          </w:p>
-          <w:p>
-            <w:r>
-              <w:t>Pass/fail</w:t>
+            <w:tcW w:w="5002" w:type="dxa"/>
+          </w:tcPr>
+          <w:p>
+            <w:r>
+              <w:t>Screenshots</w:t>
             </w:r>
           </w:p>
         </w:tc>
@@ -757,17 +744,18 @@
       <w:tr>
         <w:tc>
           <w:tcPr>
-            <w:tcW w:w="651" w:type="dxa"/>
-          </w:tcPr>
-          <w:p>
-            <w:r>
+            <w:tcW w:w="616" w:type="dxa"/>
+          </w:tcPr>
+          <w:p>
+            <w:r>
+              <w:lastRenderedPageBreak/>
               <w:t>1</w:t>
             </w:r>
           </w:p>
         </w:tc>
         <w:tc>
           <w:tcPr>
-            <w:tcW w:w="1438" w:type="dxa"/>
+            <w:tcW w:w="1339" w:type="dxa"/>
           </w:tcPr>
           <w:p>
             <w:r>
@@ -777,7 +765,7 @@
         </w:tc>
         <w:tc>
           <w:tcPr>
-            <w:tcW w:w="1475" w:type="dxa"/>
+            <w:tcW w:w="1373" w:type="dxa"/>
           </w:tcPr>
           <w:p>
             <w:r>
@@ -787,23 +775,29 @@
         </w:tc>
         <w:tc>
           <w:tcPr>
-            <w:tcW w:w="4441" w:type="dxa"/>
+            <w:tcW w:w="1020" w:type="dxa"/>
           </w:tcPr>
           <w:p>
             <w:r>
               <w:t>Pass</w:t>
             </w:r>
           </w:p>
+        </w:tc>
+        <w:tc>
+          <w:tcPr>
+            <w:tcW w:w="5002" w:type="dxa"/>
+          </w:tcPr>
           <w:p>
             <w:r>
               <w:rPr>
                 <w:noProof/>
+                <w14:ligatures w14:val="standardContextual"/>
               </w:rPr>
               <w:drawing>
-                <wp:inline distT="0" distB="0" distL="0" distR="0" wp14:anchorId="55621906" wp14:editId="2F66DF6F">
-                  <wp:extent cx="2752725" cy="1679868"/>
-                  <wp:effectExtent l="0" t="0" r="0" b="0"/>
-                  <wp:docPr id="914752554" name="Picture 1"/>
+                <wp:inline distT="0" distB="0" distL="0" distR="0" wp14:anchorId="01A0157F" wp14:editId="55287BA9">
+                  <wp:extent cx="2330766" cy="1515745"/>
+                  <wp:effectExtent l="0" t="0" r="6350" b="0"/>
+                  <wp:docPr id="629365074" name="Picture 1" descr="A screenshot of a computer&#10;&#10;AI-generated content may be incorrect."/>
                   <wp:cNvGraphicFramePr>
                     <a:graphicFrameLocks xmlns:a="http://schemas.openxmlformats.org/drawingml/2006/main" noChangeAspect="1"/>
                   </wp:cNvGraphicFramePr>
@@ -811,11 +805,17 @@
                     <a:graphicData uri="http://schemas.openxmlformats.org/drawingml/2006/picture">
                       <pic:pic xmlns:pic="http://schemas.openxmlformats.org/drawingml/2006/picture">
                         <pic:nvPicPr>
-                          <pic:cNvPr id="914752554" name=""/>
+                          <pic:cNvPr id="629365074" name="Picture 1" descr="A screenshot of a computer&#10;&#10;AI-generated content may be incorrect."/>
                           <pic:cNvPicPr/>
                         </pic:nvPicPr>
                         <pic:blipFill>
-                          <a:blip r:embed="rId8"/>
+                          <a:blip r:embed="rId8" cstate="print">
+                            <a:extLst>
+                              <a:ext uri="{28A0092B-C50C-407E-A947-70E740481C1C}">
+                                <a14:useLocalDpi xmlns:a14="http://schemas.microsoft.com/office/drawing/2010/main" val="0"/>
+                              </a:ext>
+                            </a:extLst>
+                          </a:blip>
                           <a:stretch>
                             <a:fillRect/>
                           </a:stretch>
@@ -823,7 +823,7 @@
                         <pic:spPr>
                           <a:xfrm>
                             <a:off x="0" y="0"/>
-                            <a:ext cx="2761415" cy="1685171"/>
+                            <a:ext cx="2374159" cy="1543964"/>
                           </a:xfrm>
                           <a:prstGeom prst="rect">
                             <a:avLst/>
@@ -837,21 +837,11 @@
             </w:r>
           </w:p>
         </w:tc>
-        <w:tc>
-          <w:tcPr>
-            <w:tcW w:w="1345" w:type="dxa"/>
-          </w:tcPr>
-          <w:p>
-            <w:r>
-              <w:t>Pass</w:t>
-            </w:r>
-          </w:p>
-        </w:tc>
       </w:tr>
       <w:tr>
         <w:tc>
           <w:tcPr>
-            <w:tcW w:w="651" w:type="dxa"/>
+            <w:tcW w:w="616" w:type="dxa"/>
           </w:tcPr>
           <w:p>
             <w:r>
@@ -861,7 +851,7 @@
         </w:tc>
         <w:tc>
           <w:tcPr>
-            <w:tcW w:w="1438" w:type="dxa"/>
+            <w:tcW w:w="1339" w:type="dxa"/>
           </w:tcPr>
           <w:p>
             <w:r>
@@ -871,7 +861,7 @@
         </w:tc>
         <w:tc>
           <w:tcPr>
-            <w:tcW w:w="1475" w:type="dxa"/>
+            <w:tcW w:w="1373" w:type="dxa"/>
           </w:tcPr>
           <w:p>
             <w:r>
@@ -881,23 +871,29 @@
         </w:tc>
         <w:tc>
           <w:tcPr>
-            <w:tcW w:w="4441" w:type="dxa"/>
+            <w:tcW w:w="1020" w:type="dxa"/>
           </w:tcPr>
           <w:p>
             <w:r>
               <w:t>Pass</w:t>
             </w:r>
           </w:p>
+        </w:tc>
+        <w:tc>
+          <w:tcPr>
+            <w:tcW w:w="5002" w:type="dxa"/>
+          </w:tcPr>
           <w:p>
             <w:r>
               <w:rPr>
                 <w:noProof/>
+                <w14:ligatures w14:val="standardContextual"/>
               </w:rPr>
               <w:drawing>
-                <wp:inline distT="0" distB="0" distL="0" distR="0" wp14:anchorId="450AF817" wp14:editId="50DC53EF">
-                  <wp:extent cx="2628549" cy="1733550"/>
-                  <wp:effectExtent l="0" t="0" r="635" b="0"/>
-                  <wp:docPr id="42392117" name="Picture 1"/>
+                <wp:inline distT="0" distB="0" distL="0" distR="0" wp14:anchorId="0184D8B3" wp14:editId="20D769BF">
+                  <wp:extent cx="2506526" cy="1630045"/>
+                  <wp:effectExtent l="0" t="0" r="0" b="0"/>
+                  <wp:docPr id="2133287704" name="Picture 4" descr="A screenshot of a computer&#10;&#10;AI-generated content may be incorrect."/>
                   <wp:cNvGraphicFramePr>
                     <a:graphicFrameLocks xmlns:a="http://schemas.openxmlformats.org/drawingml/2006/main" noChangeAspect="1"/>
                   </wp:cNvGraphicFramePr>
@@ -905,11 +901,17 @@
                     <a:graphicData uri="http://schemas.openxmlformats.org/drawingml/2006/picture">
                       <pic:pic xmlns:pic="http://schemas.openxmlformats.org/drawingml/2006/picture">
                         <pic:nvPicPr>
-                          <pic:cNvPr id="42392117" name=""/>
+                          <pic:cNvPr id="2133287704" name="Picture 4" descr="A screenshot of a computer&#10;&#10;AI-generated content may be incorrect."/>
                           <pic:cNvPicPr/>
                         </pic:nvPicPr>
                         <pic:blipFill>
-                          <a:blip r:embed="rId9"/>
+                          <a:blip r:embed="rId9" cstate="print">
+                            <a:extLst>
+                              <a:ext uri="{28A0092B-C50C-407E-A947-70E740481C1C}">
+                                <a14:useLocalDpi xmlns:a14="http://schemas.microsoft.com/office/drawing/2010/main" val="0"/>
+                              </a:ext>
+                            </a:extLst>
+                          </a:blip>
                           <a:stretch>
                             <a:fillRect/>
                           </a:stretch>
@@ -917,7 +919,7 @@
                         <pic:spPr>
                           <a:xfrm>
                             <a:off x="0" y="0"/>
-                            <a:ext cx="2644150" cy="1743839"/>
+                            <a:ext cx="2515533" cy="1635902"/>
                           </a:xfrm>
                           <a:prstGeom prst="rect">
                             <a:avLst/>
@@ -931,21 +933,11 @@
             </w:r>
           </w:p>
         </w:tc>
-        <w:tc>
-          <w:tcPr>
-            <w:tcW w:w="1345" w:type="dxa"/>
-          </w:tcPr>
-          <w:p>
-            <w:r>
-              <w:t>Pass</w:t>
-            </w:r>
-          </w:p>
-        </w:tc>
       </w:tr>
       <w:tr>
         <w:tc>
           <w:tcPr>
-            <w:tcW w:w="651" w:type="dxa"/>
+            <w:tcW w:w="616" w:type="dxa"/>
           </w:tcPr>
           <w:p>
             <w:r>
@@ -955,7 +947,7 @@
         </w:tc>
         <w:tc>
           <w:tcPr>
-            <w:tcW w:w="1438" w:type="dxa"/>
+            <w:tcW w:w="1339" w:type="dxa"/>
           </w:tcPr>
           <w:p>
             <w:r>
@@ -965,7 +957,7 @@
         </w:tc>
         <w:tc>
           <w:tcPr>
-            <w:tcW w:w="1475" w:type="dxa"/>
+            <w:tcW w:w="1373" w:type="dxa"/>
           </w:tcPr>
           <w:p>
             <w:r>
@@ -975,23 +967,29 @@
         </w:tc>
         <w:tc>
           <w:tcPr>
-            <w:tcW w:w="4441" w:type="dxa"/>
+            <w:tcW w:w="1020" w:type="dxa"/>
           </w:tcPr>
           <w:p>
             <w:r>
               <w:t>Pass</w:t>
             </w:r>
           </w:p>
+        </w:tc>
+        <w:tc>
+          <w:tcPr>
+            <w:tcW w:w="5002" w:type="dxa"/>
+          </w:tcPr>
           <w:p>
             <w:r>
               <w:rPr>
                 <w:noProof/>
+                <w14:ligatures w14:val="standardContextual"/>
               </w:rPr>
               <w:drawing>
-                <wp:inline distT="0" distB="0" distL="0" distR="0" wp14:anchorId="55A60530" wp14:editId="5D21EEDB">
-                  <wp:extent cx="2781300" cy="1262282"/>
-                  <wp:effectExtent l="0" t="0" r="0" b="0"/>
-                  <wp:docPr id="17411039" name="Picture 1"/>
+                <wp:inline distT="0" distB="0" distL="0" distR="0" wp14:anchorId="4F4C06CA" wp14:editId="074C9AB3">
+                  <wp:extent cx="2595880" cy="1688154"/>
+                  <wp:effectExtent l="0" t="0" r="0" b="1270"/>
+                  <wp:docPr id="429915841" name="Picture 3" descr="A screenshot of a computer&#10;&#10;AI-generated content may be incorrect."/>
                   <wp:cNvGraphicFramePr>
                     <a:graphicFrameLocks xmlns:a="http://schemas.openxmlformats.org/drawingml/2006/main" noChangeAspect="1"/>
                   </wp:cNvGraphicFramePr>
@@ -999,11 +997,17 @@
                     <a:graphicData uri="http://schemas.openxmlformats.org/drawingml/2006/picture">
                       <pic:pic xmlns:pic="http://schemas.openxmlformats.org/drawingml/2006/picture">
                         <pic:nvPicPr>
-                          <pic:cNvPr id="17411039" name=""/>
+                          <pic:cNvPr id="429915841" name="Picture 3" descr="A screenshot of a computer&#10;&#10;AI-generated content may be incorrect."/>
                           <pic:cNvPicPr/>
                         </pic:nvPicPr>
                         <pic:blipFill>
-                          <a:blip r:embed="rId10"/>
+                          <a:blip r:embed="rId10" cstate="print">
+                            <a:extLst>
+                              <a:ext uri="{28A0092B-C50C-407E-A947-70E740481C1C}">
+                                <a14:useLocalDpi xmlns:a14="http://schemas.microsoft.com/office/drawing/2010/main" val="0"/>
+                              </a:ext>
+                            </a:extLst>
+                          </a:blip>
                           <a:stretch>
                             <a:fillRect/>
                           </a:stretch>
@@ -1011,7 +1015,7 @@
                         <pic:spPr>
                           <a:xfrm>
                             <a:off x="0" y="0"/>
-                            <a:ext cx="2794028" cy="1268058"/>
+                            <a:ext cx="2638878" cy="1716116"/>
                           </a:xfrm>
                           <a:prstGeom prst="rect">
                             <a:avLst/>
@@ -1025,16 +1029,6 @@
             </w:r>
           </w:p>
         </w:tc>
-        <w:tc>
-          <w:tcPr>
-            <w:tcW w:w="1345" w:type="dxa"/>
-          </w:tcPr>
-          <w:p>
-            <w:r>
-              <w:t>Pass</w:t>
-            </w:r>
-          </w:p>
-        </w:tc>
       </w:tr>
     </w:tbl>
     <w:p>
@@ -1042,10 +1036,7 @@
         <w:pStyle w:val="Heading1"/>
       </w:pPr>
       <w:r>
-        <w:t xml:space="preserve">Test 4: Reservation Summary Page </w:t>
-      </w:r>
-      <w:r>
-        <w:t>Information</w:t>
+        <w:t xml:space="preserve">Test 4: Reservation Summary Page Layout </w:t>
       </w:r>
     </w:p>
     <w:p>
@@ -1058,17 +1049,26 @@
     </w:p>
     <w:p>
       <w:r>
-        <w:t>Date tested: 2025/04/15</w:t>
+        <w:t>Date tested: 2025/04/</w:t>
+      </w:r>
+      <w:r>
+        <w:t>20</w:t>
       </w:r>
     </w:p>
     <w:p>
       <w:r>
-        <w:t>Peer tester: [Peer Tester Name]</w:t>
+        <w:t xml:space="preserve">Peer tester: </w:t>
+      </w:r>
+      <w:r>
+        <w:t>Caleb Stark</w:t>
       </w:r>
     </w:p>
     <w:p>
       <w:r>
-        <w:t>Date tested: 2025/04/15</w:t>
+        <w:t>Date tested: 2025/04/</w:t>
+      </w:r>
+      <w:r>
+        <w:t>20</w:t>
       </w:r>
     </w:p>
     <w:p/>
@@ -1082,26 +1082,27 @@
         <w:tblLook w:val="04A0" w:firstRow="1" w:lastRow="0" w:firstColumn="1" w:lastColumn="0" w:noHBand="0" w:noVBand="1"/>
       </w:tblPr>
       <w:tblGrid>
-        <w:gridCol w:w="651"/>
-        <w:gridCol w:w="1485"/>
-        <w:gridCol w:w="1279"/>
-        <w:gridCol w:w="4596"/>
-        <w:gridCol w:w="1339"/>
+        <w:gridCol w:w="715"/>
+        <w:gridCol w:w="1677"/>
+        <w:gridCol w:w="1489"/>
+        <w:gridCol w:w="1173"/>
+        <w:gridCol w:w="4296"/>
       </w:tblGrid>
       <w:tr>
         <w:tc>
           <w:tcPr>
-            <w:tcW w:w="642" w:type="dxa"/>
-          </w:tcPr>
-          <w:p>
-            <w:r>
+            <w:tcW w:w="985" w:type="dxa"/>
+          </w:tcPr>
+          <w:p>
+            <w:r>
+              <w:lastRenderedPageBreak/>
               <w:t>Step</w:t>
             </w:r>
           </w:p>
         </w:tc>
         <w:tc>
           <w:tcPr>
-            <w:tcW w:w="1512" w:type="dxa"/>
+            <w:tcW w:w="2250" w:type="dxa"/>
           </w:tcPr>
           <w:p>
             <w:r>
@@ -1111,7 +1112,7 @@
         </w:tc>
         <w:tc>
           <w:tcPr>
-            <w:tcW w:w="1306" w:type="dxa"/>
+            <w:tcW w:w="2160" w:type="dxa"/>
           </w:tcPr>
           <w:p>
             <w:r>
@@ -1121,7 +1122,7 @@
         </w:tc>
         <w:tc>
           <w:tcPr>
-            <w:tcW w:w="4504" w:type="dxa"/>
+            <w:tcW w:w="1517" w:type="dxa"/>
           </w:tcPr>
           <w:p>
             <w:r>
@@ -1131,16 +1132,11 @@
         </w:tc>
         <w:tc>
           <w:tcPr>
-            <w:tcW w:w="1386" w:type="dxa"/>
-          </w:tcPr>
-          <w:p>
-            <w:r>
-              <w:t>Peer</w:t>
-            </w:r>
-          </w:p>
-          <w:p>
-            <w:r>
-              <w:t>Pass/Fail</w:t>
+            <w:tcW w:w="1728" w:type="dxa"/>
+          </w:tcPr>
+          <w:p>
+            <w:r>
+              <w:t>Screenshots</w:t>
             </w:r>
           </w:p>
         </w:tc>
@@ -1148,7 +1144,7 @@
       <w:tr>
         <w:tc>
           <w:tcPr>
-            <w:tcW w:w="642" w:type="dxa"/>
+            <w:tcW w:w="985" w:type="dxa"/>
           </w:tcPr>
           <w:p>
             <w:r>
@@ -1158,7 +1154,7 @@
         </w:tc>
         <w:tc>
           <w:tcPr>
-            <w:tcW w:w="1512" w:type="dxa"/>
+            <w:tcW w:w="2250" w:type="dxa"/>
           </w:tcPr>
           <w:p>
             <w:r>
@@ -1168,7 +1164,7 @@
         </w:tc>
         <w:tc>
           <w:tcPr>
-            <w:tcW w:w="1306" w:type="dxa"/>
+            <w:tcW w:w="2160" w:type="dxa"/>
           </w:tcPr>
           <w:p>
             <w:r>
@@ -1181,23 +1177,29 @@
         </w:tc>
         <w:tc>
           <w:tcPr>
-            <w:tcW w:w="4504" w:type="dxa"/>
+            <w:tcW w:w="1517" w:type="dxa"/>
           </w:tcPr>
           <w:p>
             <w:r>
               <w:t>Pass</w:t>
             </w:r>
           </w:p>
+        </w:tc>
+        <w:tc>
+          <w:tcPr>
+            <w:tcW w:w="1728" w:type="dxa"/>
+          </w:tcPr>
           <w:p>
             <w:r>
               <w:rPr>
                 <w:noProof/>
+                <w14:ligatures w14:val="standardContextual"/>
               </w:rPr>
               <w:drawing>
-                <wp:inline distT="0" distB="0" distL="0" distR="0" wp14:anchorId="690C709A" wp14:editId="1D48A3B5">
-                  <wp:extent cx="2781300" cy="1262282"/>
-                  <wp:effectExtent l="0" t="0" r="0" b="0"/>
-                  <wp:docPr id="265986266" name="Picture 1"/>
+                <wp:inline distT="0" distB="0" distL="0" distR="0" wp14:anchorId="26C71471" wp14:editId="7E99363D">
+                  <wp:extent cx="2400300" cy="1560964"/>
+                  <wp:effectExtent l="0" t="0" r="0" b="1270"/>
+                  <wp:docPr id="400392942" name="Picture 7" descr="A screenshot of a computer&#10;&#10;AI-generated content may be incorrect."/>
                   <wp:cNvGraphicFramePr>
                     <a:graphicFrameLocks xmlns:a="http://schemas.openxmlformats.org/drawingml/2006/main" noChangeAspect="1"/>
                   </wp:cNvGraphicFramePr>
@@ -1205,11 +1207,17 @@
                     <a:graphicData uri="http://schemas.openxmlformats.org/drawingml/2006/picture">
                       <pic:pic xmlns:pic="http://schemas.openxmlformats.org/drawingml/2006/picture">
                         <pic:nvPicPr>
-                          <pic:cNvPr id="17411039" name=""/>
+                          <pic:cNvPr id="400392942" name="Picture 7" descr="A screenshot of a computer&#10;&#10;AI-generated content may be incorrect."/>
                           <pic:cNvPicPr/>
                         </pic:nvPicPr>
                         <pic:blipFill>
-                          <a:blip r:embed="rId10"/>
+                          <a:blip r:embed="rId11" cstate="print">
+                            <a:extLst>
+                              <a:ext uri="{28A0092B-C50C-407E-A947-70E740481C1C}">
+                                <a14:useLocalDpi xmlns:a14="http://schemas.microsoft.com/office/drawing/2010/main" val="0"/>
+                              </a:ext>
+                            </a:extLst>
+                          </a:blip>
                           <a:stretch>
                             <a:fillRect/>
                           </a:stretch>
@@ -1217,7 +1225,7 @@
                         <pic:spPr>
                           <a:xfrm>
                             <a:off x="0" y="0"/>
-                            <a:ext cx="2794028" cy="1268058"/>
+                            <a:ext cx="2417853" cy="1572379"/>
                           </a:xfrm>
                           <a:prstGeom prst="rect">
                             <a:avLst/>
@@ -1231,21 +1239,11 @@
             </w:r>
           </w:p>
         </w:tc>
-        <w:tc>
-          <w:tcPr>
-            <w:tcW w:w="1386" w:type="dxa"/>
-          </w:tcPr>
-          <w:p>
-            <w:r>
-              <w:t>Pass</w:t>
-            </w:r>
-          </w:p>
-        </w:tc>
       </w:tr>
       <w:tr>
         <w:tc>
           <w:tcPr>
-            <w:tcW w:w="642" w:type="dxa"/>
+            <w:tcW w:w="985" w:type="dxa"/>
           </w:tcPr>
           <w:p>
             <w:r>
@@ -1255,40 +1253,49 @@
         </w:tc>
         <w:tc>
           <w:tcPr>
-            <w:tcW w:w="1512" w:type="dxa"/>
-          </w:tcPr>
-          <w:p>
-            <w:r>
-              <w:t>Ensure that the information show matches information on reservation.</w:t>
-            </w:r>
-          </w:p>
-        </w:tc>
-        <w:tc>
-          <w:tcPr>
-            <w:tcW w:w="1306" w:type="dxa"/>
-          </w:tcPr>
-          <w:p>
-            <w:r>
-              <w:t>Should show same on SQL as on the page</w:t>
-            </w:r>
-          </w:p>
-        </w:tc>
-        <w:tc>
-          <w:tcPr>
-            <w:tcW w:w="4504" w:type="dxa"/>
+            <w:tcW w:w="2250" w:type="dxa"/>
+          </w:tcPr>
+          <w:p>
+            <w:r>
+              <w:t>Ensure “Confirm” and “Cancel” buttons are functional</w:t>
+            </w:r>
+          </w:p>
+        </w:tc>
+        <w:tc>
+          <w:tcPr>
+            <w:tcW w:w="2160" w:type="dxa"/>
+          </w:tcPr>
+          <w:p>
+            <w:r>
+              <w:t>Both buttons should be clickable and lead to the correct actions</w:t>
+            </w:r>
+          </w:p>
+        </w:tc>
+        <w:tc>
+          <w:tcPr>
+            <w:tcW w:w="1517" w:type="dxa"/>
           </w:tcPr>
           <w:p>
             <w:r>
               <w:t>Pass</w:t>
             </w:r>
           </w:p>
-          <w:p>
-            <w:r>
+        </w:tc>
+        <w:tc>
+          <w:tcPr>
+            <w:tcW w:w="1728" w:type="dxa"/>
+          </w:tcPr>
+          <w:p>
+            <w:r>
+              <w:rPr>
+                <w:noProof/>
+                <w14:ligatures w14:val="standardContextual"/>
+              </w:rPr>
               <w:drawing>
-                <wp:inline distT="0" distB="0" distL="0" distR="0" wp14:anchorId="56B461DF" wp14:editId="48A3B8C8">
-                  <wp:extent cx="2734952" cy="1257300"/>
-                  <wp:effectExtent l="0" t="0" r="8255" b="0"/>
-                  <wp:docPr id="1468377812" name="Picture 1"/>
+                <wp:inline distT="0" distB="0" distL="0" distR="0" wp14:anchorId="4FDD94F6" wp14:editId="3CA0C458">
+                  <wp:extent cx="2501900" cy="1627037"/>
+                  <wp:effectExtent l="0" t="0" r="0" b="0"/>
+                  <wp:docPr id="826946931" name="Picture 6" descr="A screenshot of a computer&#10;&#10;AI-generated content may be incorrect."/>
                   <wp:cNvGraphicFramePr>
                     <a:graphicFrameLocks xmlns:a="http://schemas.openxmlformats.org/drawingml/2006/main" noChangeAspect="1"/>
                   </wp:cNvGraphicFramePr>
@@ -1296,11 +1303,17 @@
                     <a:graphicData uri="http://schemas.openxmlformats.org/drawingml/2006/picture">
                       <pic:pic xmlns:pic="http://schemas.openxmlformats.org/drawingml/2006/picture">
                         <pic:nvPicPr>
-                          <pic:cNvPr id="1468377812" name=""/>
+                          <pic:cNvPr id="826946931" name="Picture 6" descr="A screenshot of a computer&#10;&#10;AI-generated content may be incorrect."/>
                           <pic:cNvPicPr/>
                         </pic:nvPicPr>
                         <pic:blipFill>
-                          <a:blip r:embed="rId11"/>
+                          <a:blip r:embed="rId12" cstate="print">
+                            <a:extLst>
+                              <a:ext uri="{28A0092B-C50C-407E-A947-70E740481C1C}">
+                                <a14:useLocalDpi xmlns:a14="http://schemas.microsoft.com/office/drawing/2010/main" val="0"/>
+                              </a:ext>
+                            </a:extLst>
+                          </a:blip>
                           <a:stretch>
                             <a:fillRect/>
                           </a:stretch>
@@ -1308,7 +1321,7 @@
                         <pic:spPr>
                           <a:xfrm>
                             <a:off x="0" y="0"/>
-                            <a:ext cx="2742482" cy="1260762"/>
+                            <a:ext cx="2509945" cy="1632269"/>
                           </a:xfrm>
                           <a:prstGeom prst="rect">
                             <a:avLst/>
@@ -1322,13 +1335,99 @@
             </w:r>
           </w:p>
         </w:tc>
-        <w:tc>
-          <w:tcPr>
-            <w:tcW w:w="1386" w:type="dxa"/>
+      </w:tr>
+      <w:tr>
+        <w:tc>
+          <w:tcPr>
+            <w:tcW w:w="985" w:type="dxa"/>
+          </w:tcPr>
+          <w:p>
+            <w:r>
+              <w:t>3</w:t>
+            </w:r>
+          </w:p>
+        </w:tc>
+        <w:tc>
+          <w:tcPr>
+            <w:tcW w:w="2250" w:type="dxa"/>
+          </w:tcPr>
+          <w:p>
+            <w:r>
+              <w:t>Confirm error/success messages are visible</w:t>
+            </w:r>
+          </w:p>
+        </w:tc>
+        <w:tc>
+          <w:tcPr>
+            <w:tcW w:w="2160" w:type="dxa"/>
+          </w:tcPr>
+          <w:p>
+            <w:r>
+              <w:t>Messages should be clear and visible when appropriate</w:t>
+            </w:r>
+          </w:p>
+        </w:tc>
+        <w:tc>
+          <w:tcPr>
+            <w:tcW w:w="1517" w:type="dxa"/>
           </w:tcPr>
           <w:p>
             <w:r>
               <w:t>Pass</w:t>
+            </w:r>
+          </w:p>
+        </w:tc>
+        <w:tc>
+          <w:tcPr>
+            <w:tcW w:w="1728" w:type="dxa"/>
+          </w:tcPr>
+          <w:p>
+            <w:r>
+              <w:rPr>
+                <w:noProof/>
+                <w14:ligatures w14:val="standardContextual"/>
+              </w:rPr>
+              <w:drawing>
+                <wp:inline distT="0" distB="0" distL="0" distR="0" wp14:anchorId="6B69FD22" wp14:editId="5BB151EC">
+                  <wp:extent cx="2590800" cy="1684850"/>
+                  <wp:effectExtent l="0" t="0" r="0" b="4445"/>
+                  <wp:docPr id="307955582" name="Picture 5" descr="A screenshot of a computer&#10;&#10;AI-generated content may be incorrect."/>
+                  <wp:cNvGraphicFramePr>
+                    <a:graphicFrameLocks xmlns:a="http://schemas.openxmlformats.org/drawingml/2006/main" noChangeAspect="1"/>
+                  </wp:cNvGraphicFramePr>
+                  <a:graphic xmlns:a="http://schemas.openxmlformats.org/drawingml/2006/main">
+                    <a:graphicData uri="http://schemas.openxmlformats.org/drawingml/2006/picture">
+                      <pic:pic xmlns:pic="http://schemas.openxmlformats.org/drawingml/2006/picture">
+                        <pic:nvPicPr>
+                          <pic:cNvPr id="307955582" name="Picture 5" descr="A screenshot of a computer&#10;&#10;AI-generated content may be incorrect."/>
+                          <pic:cNvPicPr/>
+                        </pic:nvPicPr>
+                        <pic:blipFill>
+                          <a:blip r:embed="rId13" cstate="print">
+                            <a:extLst>
+                              <a:ext uri="{28A0092B-C50C-407E-A947-70E740481C1C}">
+                                <a14:useLocalDpi xmlns:a14="http://schemas.microsoft.com/office/drawing/2010/main" val="0"/>
+                              </a:ext>
+                            </a:extLst>
+                          </a:blip>
+                          <a:stretch>
+                            <a:fillRect/>
+                          </a:stretch>
+                        </pic:blipFill>
+                        <pic:spPr>
+                          <a:xfrm>
+                            <a:off x="0" y="0"/>
+                            <a:ext cx="2605876" cy="1694654"/>
+                          </a:xfrm>
+                          <a:prstGeom prst="rect">
+                            <a:avLst/>
+                          </a:prstGeom>
+                        </pic:spPr>
+                      </pic:pic>
+                    </a:graphicData>
+                  </a:graphic>
+                </wp:inline>
+              </w:drawing>
             </w:r>
           </w:p>
         </w:tc>

</xml_diff>